<commit_message>
caso de uso,regoniação e cadastrar
</commit_message>
<xml_diff>
--- a/documentation/templates/CasosDeUso-Cadastrar.docx
+++ b/documentation/templates/CasosDeUso-Cadastrar.docx
@@ -668,10 +668,6 @@
     <w:p>
       <w:pPr>
         <w:pStyle w:val="iptitle1"/>
-        <w:rPr>
-          <w:rFonts w:ascii="Arial" w:hAnsi="Arial"/>
-          <w:sz w:val="20"/>
-        </w:rPr>
       </w:pPr>
       <w:bookmarkStart w:id="2" w:name="_Toc291575022"/>
       <w:bookmarkStart w:id="3" w:name="_Toc291576264"/>
@@ -761,8 +757,6 @@
       </w:pPr>
       <w:bookmarkStart w:id="16" w:name="_Toc481532833"/>
       <w:bookmarkStart w:id="17" w:name="_Toc481532956"/>
-      <w:bookmarkStart w:id="18" w:name="_GoBack"/>
-      <w:bookmarkEnd w:id="18"/>
       <w:r>
         <w:rPr>
           <w:lang w:val="pt-BR"/>
@@ -808,32 +802,34 @@
           <w:lang w:val="pt-BR"/>
         </w:rPr>
       </w:pPr>
-      <w:bookmarkStart w:id="19" w:name="_Toc333344396"/>
-      <w:bookmarkStart w:id="20" w:name="_Toc481532834"/>
-      <w:bookmarkStart w:id="21" w:name="_Toc481532957"/>
+      <w:bookmarkStart w:id="18" w:name="_Toc333344396"/>
+      <w:bookmarkStart w:id="19" w:name="_Toc481532834"/>
+      <w:bookmarkStart w:id="20" w:name="_Toc481532957"/>
+      <w:bookmarkEnd w:id="18"/>
+      <w:r>
+        <w:rPr>
+          <w:lang w:val="pt-BR"/>
+        </w:rPr>
+        <w:t>Precondições</w:t>
+      </w:r>
       <w:bookmarkEnd w:id="19"/>
-      <w:r>
-        <w:rPr>
-          <w:lang w:val="pt-BR"/>
-        </w:rPr>
-        <w:t>Precondições</w:t>
-      </w:r>
       <w:bookmarkEnd w:id="20"/>
+    </w:p>
+    <w:p>
+      <w:pPr>
+        <w:pStyle w:val="iptitle3"/>
+        <w:rPr>
+          <w:lang w:val="pt-BR"/>
+        </w:rPr>
+      </w:pPr>
+      <w:r>
+        <w:rPr>
+          <w:lang w:val="pt-BR"/>
+        </w:rPr>
+        <w:t>Ser convidado</w:t>
+      </w:r>
+      <w:bookmarkStart w:id="21" w:name="_GoBack"/>
       <w:bookmarkEnd w:id="21"/>
-    </w:p>
-    <w:p>
-      <w:pPr>
-        <w:pStyle w:val="iptitle3"/>
-        <w:rPr>
-          <w:lang w:val="pt-BR"/>
-        </w:rPr>
-      </w:pPr>
-      <w:r>
-        <w:rPr>
-          <w:lang w:val="pt-BR"/>
-        </w:rPr>
-        <w:t>Ser convidado</w:t>
-      </w:r>
     </w:p>
     <w:p>
       <w:pPr>
@@ -4249,7 +4245,7 @@
 </file>
 
 <file path=customXml/itemProps1.xml><?xml version="1.0" encoding="utf-8"?>
-<ds:datastoreItem xmlns:ds="http://schemas.openxmlformats.org/officeDocument/2006/customXml" ds:itemID="{A95B0668-A25C-4E30-AFC9-328E1101D544}">
+<ds:datastoreItem xmlns:ds="http://schemas.openxmlformats.org/officeDocument/2006/customXml" ds:itemID="{6182A062-AAEE-4278-A428-510D2D04F4C8}">
   <ds:schemaRefs>
     <ds:schemaRef ds:uri="http://schemas.openxmlformats.org/officeDocument/2006/bibliography"/>
   </ds:schemaRefs>

</xml_diff>